<commit_message>
add behavior and score scripts, fix various bugs
</commit_message>
<xml_diff>
--- a/Project5-Asteroids.docx
+++ b/Project5-Asteroids.docx
@@ -449,7 +449,10 @@
         </w:numPr>
       </w:pPr>
       <w:r>
-        <w:t>The actual implementation of this function is left up to the student.  However, it is recommended that you use an entity’s velocity to determine which edge of the screen to test against, as shown in the Project 5 slide deck (Step 2).</w:t>
+        <w:t>The actual implementation of this function is left up to the student.  However, it is recommended that you use an entity’s velocity to determine which edge of the screen to test against</w:t>
+      </w:r>
+      <w:r>
+        <w:t>.</w:t>
       </w:r>
     </w:p>
     <w:p>
@@ -909,27 +912,15 @@
         <w:rPr>
           <w:highlight w:val="yellow"/>
         </w:rPr>
-        <w:t>Stream</w:t>
-      </w:r>
+        <w:t>Stream::</w:t>
+      </w:r>
+      <w:proofErr w:type="spellStart"/>
+      <w:proofErr w:type="gramEnd"/>
       <w:r>
         <w:rPr>
           <w:highlight w:val="yellow"/>
         </w:rPr>
-        <w:t>::</w:t>
-      </w:r>
-      <w:proofErr w:type="spellStart"/>
-      <w:proofErr w:type="gramEnd"/>
-      <w:r>
-        <w:rPr>
-          <w:highlight w:val="yellow"/>
-        </w:rPr>
-        <w:t>Read</w:t>
-      </w:r>
-      <w:r>
-        <w:rPr>
-          <w:highlight w:val="yellow"/>
-        </w:rPr>
-        <w:t>Array</w:t>
+        <w:t>ReadArray</w:t>
       </w:r>
       <w:proofErr w:type="spellEnd"/>
       <w:r>
@@ -1600,8 +1591,16 @@
       </w:r>
       <w:proofErr w:type="gramEnd"/>
       <w:r>
-        <w:t>Load:</w:t>
-      </w:r>
+        <w:rPr>
+          <w:highlight w:val="yellow"/>
+        </w:rPr>
+        <w:t>Initialize</w:t>
+      </w:r>
+      <w:r>
+        <w:t>:</w:t>
+      </w:r>
+      <w:bookmarkStart w:id="1" w:name="_GoBack"/>
+      <w:bookmarkEnd w:id="1"/>
     </w:p>
     <w:p>
       <w:pPr>
@@ -1925,19 +1924,7 @@
               <w:rPr>
                 <w:highlight w:val="yellow"/>
               </w:rPr>
-              <w:t xml:space="preserve">Verify that </w:t>
-            </w:r>
-            <w:r>
-              <w:rPr>
-                <w:highlight w:val="yellow"/>
-              </w:rPr>
-              <w:t xml:space="preserve">bullets </w:t>
-            </w:r>
-            <w:r>
-              <w:rPr>
-                <w:highlight w:val="yellow"/>
-              </w:rPr>
-              <w:t>now wrap around the screen.</w:t>
+              <w:t>Verify that bullets now wrap around the screen.</w:t>
             </w:r>
           </w:p>
         </w:tc>
@@ -4672,7 +4659,7 @@
           <w:numId w:val="22"/>
         </w:numPr>
       </w:pPr>
-      <w:bookmarkStart w:id="1" w:name="_Hlk212404571"/>
+      <w:bookmarkStart w:id="2" w:name="_Hlk212404571"/>
       <w:r>
         <w:t>You must make the following changes to the .</w:t>
       </w:r>
@@ -4685,7 +4672,7 @@
         <w:t xml:space="preserve"> file for Project 5:</w:t>
       </w:r>
     </w:p>
-    <w:bookmarkEnd w:id="1"/>
+    <w:bookmarkEnd w:id="2"/>
     <w:p>
       <w:pPr>
         <w:pStyle w:val="ListParagraph"/>
@@ -6689,8 +6676,6 @@
       <w:r>
         <w:t>Read:</w:t>
       </w:r>
-      <w:bookmarkStart w:id="2" w:name="_GoBack"/>
-      <w:bookmarkEnd w:id="2"/>
     </w:p>
     <w:p>
       <w:pPr>
@@ -7297,22 +7282,22 @@
         <w:autoSpaceDN w:val="0"/>
         <w:adjustRightInd w:val="0"/>
         <w:rPr>
-          <w:rFonts w:ascii="Consolas" w:eastAsiaTheme="minorHAnsi" w:hAnsi="Consolas" w:cs="Cascadia Mono"/>
-          <w:color w:val="000000"/>
-          <w:sz w:val="20"/>
-          <w:szCs w:val="20"/>
-          <w:highlight w:val="white"/>
-        </w:rPr>
-      </w:pPr>
-      <w:r>
-        <w:rPr>
-          <w:rFonts w:ascii="Consolas" w:eastAsiaTheme="minorHAnsi" w:hAnsi="Consolas" w:cs="Cascadia Mono"/>
+          <w:rFonts w:ascii="Cascadia Mono" w:eastAsiaTheme="minorHAnsi" w:hAnsi="Cascadia Mono" w:cs="Cascadia Mono"/>
+          <w:color w:val="000000"/>
+          <w:sz w:val="19"/>
+          <w:szCs w:val="19"/>
+          <w:highlight w:val="yellow"/>
+        </w:rPr>
+      </w:pPr>
+      <w:r>
+        <w:rPr>
+          <w:rFonts w:ascii="Cascadia Mono" w:eastAsiaTheme="minorHAnsi" w:hAnsi="Cascadia Mono" w:cs="Cascadia Mono"/>
           <w:color w:val="008000"/>
-          <w:sz w:val="20"/>
-          <w:szCs w:val="20"/>
-          <w:highlight w:val="white"/>
-        </w:rPr>
-        <w:t>// Contains the formatting string necessary to generate the display string.</w:t>
+          <w:sz w:val="19"/>
+          <w:szCs w:val="19"/>
+          <w:highlight w:val="yellow"/>
+        </w:rPr>
+        <w:t>// The score system value currently being displayed.</w:t>
       </w:r>
     </w:p>
     <w:p>
@@ -7326,67 +7311,35 @@
         <w:autoSpaceDN w:val="0"/>
         <w:adjustRightInd w:val="0"/>
         <w:rPr>
-          <w:rFonts w:ascii="Consolas" w:eastAsiaTheme="minorHAnsi" w:hAnsi="Consolas" w:cs="Cascadia Mono"/>
-          <w:color w:val="000000"/>
-          <w:sz w:val="20"/>
-          <w:szCs w:val="20"/>
-          <w:highlight w:val="white"/>
-        </w:rPr>
-      </w:pPr>
-      <w:proofErr w:type="gramStart"/>
-      <w:r>
-        <w:rPr>
-          <w:rFonts w:ascii="Consolas" w:eastAsiaTheme="minorHAnsi" w:hAnsi="Consolas" w:cs="Cascadia Mono"/>
-          <w:color w:val="000000"/>
-          <w:sz w:val="20"/>
-          <w:szCs w:val="20"/>
-          <w:highlight w:val="white"/>
-        </w:rPr>
-        <w:t>std::</w:t>
-      </w:r>
-      <w:proofErr w:type="gramEnd"/>
-      <w:r>
-        <w:rPr>
-          <w:rFonts w:ascii="Consolas" w:eastAsiaTheme="minorHAnsi" w:hAnsi="Consolas" w:cs="Cascadia Mono"/>
-          <w:color w:val="2B91AF"/>
-          <w:sz w:val="20"/>
-          <w:szCs w:val="20"/>
-          <w:highlight w:val="white"/>
-        </w:rPr>
-        <w:t>string</w:t>
-      </w:r>
-      <w:r>
-        <w:rPr>
-          <w:rFonts w:ascii="Consolas" w:eastAsiaTheme="minorHAnsi" w:hAnsi="Consolas" w:cs="Cascadia Mono"/>
-          <w:color w:val="000000"/>
-          <w:sz w:val="20"/>
-          <w:szCs w:val="20"/>
-          <w:highlight w:val="white"/>
-        </w:rPr>
-        <w:t xml:space="preserve"> </w:t>
-      </w:r>
-      <w:proofErr w:type="spellStart"/>
-      <w:r>
-        <w:rPr>
-          <w:rFonts w:ascii="Consolas" w:eastAsiaTheme="minorHAnsi" w:hAnsi="Consolas" w:cs="Cascadia Mono"/>
-          <w:color w:val="000000"/>
-          <w:sz w:val="20"/>
-          <w:szCs w:val="20"/>
-          <w:highlight w:val="white"/>
-        </w:rPr>
-        <w:t>labelString</w:t>
-      </w:r>
-      <w:proofErr w:type="spellEnd"/>
-      <w:r>
-        <w:rPr>
-          <w:rFonts w:ascii="Consolas" w:eastAsiaTheme="minorHAnsi" w:hAnsi="Consolas" w:cs="Cascadia Mono"/>
-          <w:color w:val="000000"/>
-          <w:sz w:val="20"/>
-          <w:szCs w:val="20"/>
-          <w:highlight w:val="white"/>
-        </w:rPr>
-        <w:t>;</w:t>
-      </w:r>
+          <w:rFonts w:ascii="Cascadia Mono" w:eastAsiaTheme="minorHAnsi" w:hAnsi="Cascadia Mono" w:cs="Cascadia Mono"/>
+          <w:color w:val="000000"/>
+          <w:sz w:val="19"/>
+          <w:szCs w:val="19"/>
+          <w:highlight w:val="yellow"/>
+        </w:rPr>
+      </w:pPr>
+      <w:r>
+        <w:rPr>
+          <w:rFonts w:ascii="Cascadia Mono" w:eastAsiaTheme="minorHAnsi" w:hAnsi="Cascadia Mono" w:cs="Cascadia Mono"/>
+          <w:color w:val="008000"/>
+          <w:sz w:val="19"/>
+          <w:szCs w:val="19"/>
+          <w:highlight w:val="yellow"/>
+        </w:rPr>
+        <w:t xml:space="preserve">// [NOTE: This is a variation on lazy initialization, in that the </w:t>
+      </w:r>
+      <w:proofErr w:type="spellStart"/>
+      <w:r>
+        <w:rPr>
+          <w:rFonts w:ascii="Cascadia Mono" w:eastAsiaTheme="minorHAnsi" w:hAnsi="Cascadia Mono" w:cs="Cascadia Mono"/>
+          <w:color w:val="008000"/>
+          <w:sz w:val="19"/>
+          <w:szCs w:val="19"/>
+          <w:highlight w:val="yellow"/>
+        </w:rPr>
+        <w:t>displayString</w:t>
+      </w:r>
+      <w:proofErr w:type="spellEnd"/>
     </w:p>
     <w:p>
       <w:pPr>
@@ -7399,22 +7352,22 @@
         <w:autoSpaceDN w:val="0"/>
         <w:adjustRightInd w:val="0"/>
         <w:rPr>
-          <w:rFonts w:ascii="Consolas" w:eastAsiaTheme="minorHAnsi" w:hAnsi="Consolas" w:cs="Cascadia Mono"/>
-          <w:color w:val="000000"/>
-          <w:sz w:val="20"/>
-          <w:szCs w:val="20"/>
-          <w:highlight w:val="white"/>
-        </w:rPr>
-      </w:pPr>
-      <w:r>
-        <w:rPr>
-          <w:rFonts w:ascii="Consolas" w:eastAsiaTheme="minorHAnsi" w:hAnsi="Consolas" w:cs="Cascadia Mono"/>
+          <w:rFonts w:ascii="Cascadia Mono" w:eastAsiaTheme="minorHAnsi" w:hAnsi="Cascadia Mono" w:cs="Cascadia Mono"/>
+          <w:color w:val="000000"/>
+          <w:sz w:val="19"/>
+          <w:szCs w:val="19"/>
+          <w:highlight w:val="yellow"/>
+        </w:rPr>
+      </w:pPr>
+      <w:r>
+        <w:rPr>
+          <w:rFonts w:ascii="Cascadia Mono" w:eastAsiaTheme="minorHAnsi" w:hAnsi="Cascadia Mono" w:cs="Cascadia Mono"/>
           <w:color w:val="008000"/>
-          <w:sz w:val="20"/>
-          <w:szCs w:val="20"/>
-          <w:highlight w:val="white"/>
-        </w:rPr>
-        <w:t>// Contains the final, formatted text to be displayed on screen.</w:t>
+          <w:sz w:val="19"/>
+          <w:szCs w:val="19"/>
+          <w:highlight w:val="yellow"/>
+        </w:rPr>
+        <w:t>//    will only be reformatted when this display value changes.]</w:t>
       </w:r>
     </w:p>
     <w:p>
@@ -7428,6 +7381,96 @@
         <w:autoSpaceDN w:val="0"/>
         <w:adjustRightInd w:val="0"/>
         <w:rPr>
+          <w:rFonts w:ascii="Cascadia Mono" w:eastAsiaTheme="minorHAnsi" w:hAnsi="Cascadia Mono" w:cs="Cascadia Mono"/>
+          <w:color w:val="000000"/>
+          <w:sz w:val="19"/>
+          <w:szCs w:val="19"/>
+          <w:highlight w:val="yellow"/>
+        </w:rPr>
+      </w:pPr>
+      <w:r>
+        <w:rPr>
+          <w:rFonts w:ascii="Cascadia Mono" w:eastAsiaTheme="minorHAnsi" w:hAnsi="Cascadia Mono" w:cs="Cascadia Mono"/>
+          <w:color w:val="0000FF"/>
+          <w:sz w:val="19"/>
+          <w:szCs w:val="19"/>
+          <w:highlight w:val="yellow"/>
+        </w:rPr>
+        <w:t>unsigned</w:t>
+      </w:r>
+      <w:r>
+        <w:rPr>
+          <w:rFonts w:ascii="Cascadia Mono" w:eastAsiaTheme="minorHAnsi" w:hAnsi="Cascadia Mono" w:cs="Cascadia Mono"/>
+          <w:color w:val="000000"/>
+          <w:sz w:val="19"/>
+          <w:szCs w:val="19"/>
+          <w:highlight w:val="yellow"/>
+        </w:rPr>
+        <w:t xml:space="preserve"> </w:t>
+      </w:r>
+      <w:proofErr w:type="spellStart"/>
+      <w:r>
+        <w:rPr>
+          <w:rFonts w:ascii="Cascadia Mono" w:eastAsiaTheme="minorHAnsi" w:hAnsi="Cascadia Mono" w:cs="Cascadia Mono"/>
+          <w:color w:val="000000"/>
+          <w:sz w:val="19"/>
+          <w:szCs w:val="19"/>
+          <w:highlight w:val="yellow"/>
+        </w:rPr>
+        <w:t>displayValue</w:t>
+      </w:r>
+      <w:proofErr w:type="spellEnd"/>
+      <w:r>
+        <w:rPr>
+          <w:rFonts w:ascii="Cascadia Mono" w:eastAsiaTheme="minorHAnsi" w:hAnsi="Cascadia Mono" w:cs="Cascadia Mono"/>
+          <w:color w:val="000000"/>
+          <w:sz w:val="19"/>
+          <w:szCs w:val="19"/>
+          <w:highlight w:val="yellow"/>
+        </w:rPr>
+        <w:t>;</w:t>
+      </w:r>
+    </w:p>
+    <w:p>
+      <w:pPr>
+        <w:pStyle w:val="ListParagraph"/>
+        <w:numPr>
+          <w:ilvl w:val="2"/>
+          <w:numId w:val="22"/>
+        </w:numPr>
+        <w:autoSpaceDE w:val="0"/>
+        <w:autoSpaceDN w:val="0"/>
+        <w:adjustRightInd w:val="0"/>
+        <w:rPr>
+          <w:rFonts w:ascii="Consolas" w:eastAsiaTheme="minorHAnsi" w:hAnsi="Consolas" w:cs="Cascadia Mono"/>
+          <w:color w:val="000000"/>
+          <w:sz w:val="20"/>
+          <w:szCs w:val="20"/>
+          <w:highlight w:val="white"/>
+        </w:rPr>
+      </w:pPr>
+      <w:r>
+        <w:rPr>
+          <w:rFonts w:ascii="Consolas" w:eastAsiaTheme="minorHAnsi" w:hAnsi="Consolas" w:cs="Cascadia Mono"/>
+          <w:color w:val="008000"/>
+          <w:sz w:val="20"/>
+          <w:szCs w:val="20"/>
+          <w:highlight w:val="white"/>
+        </w:rPr>
+        <w:t>// Contains the formatting string necessary to generate the display string.</w:t>
+      </w:r>
+    </w:p>
+    <w:p>
+      <w:pPr>
+        <w:pStyle w:val="ListParagraph"/>
+        <w:numPr>
+          <w:ilvl w:val="2"/>
+          <w:numId w:val="22"/>
+        </w:numPr>
+        <w:autoSpaceDE w:val="0"/>
+        <w:autoSpaceDN w:val="0"/>
+        <w:adjustRightInd w:val="0"/>
+        <w:rPr>
           <w:rFonts w:ascii="Consolas" w:eastAsiaTheme="minorHAnsi" w:hAnsi="Consolas" w:cs="Cascadia Mono"/>
           <w:color w:val="000000"/>
           <w:sz w:val="20"/>
@@ -7476,6 +7519,108 @@
           <w:szCs w:val="20"/>
           <w:highlight w:val="white"/>
         </w:rPr>
+        <w:t>labelString</w:t>
+      </w:r>
+      <w:proofErr w:type="spellEnd"/>
+      <w:r>
+        <w:rPr>
+          <w:rFonts w:ascii="Consolas" w:eastAsiaTheme="minorHAnsi" w:hAnsi="Consolas" w:cs="Cascadia Mono"/>
+          <w:color w:val="000000"/>
+          <w:sz w:val="20"/>
+          <w:szCs w:val="20"/>
+          <w:highlight w:val="white"/>
+        </w:rPr>
+        <w:t>;</w:t>
+      </w:r>
+    </w:p>
+    <w:p>
+      <w:pPr>
+        <w:pStyle w:val="ListParagraph"/>
+        <w:numPr>
+          <w:ilvl w:val="2"/>
+          <w:numId w:val="22"/>
+        </w:numPr>
+        <w:autoSpaceDE w:val="0"/>
+        <w:autoSpaceDN w:val="0"/>
+        <w:adjustRightInd w:val="0"/>
+        <w:rPr>
+          <w:rFonts w:ascii="Consolas" w:eastAsiaTheme="minorHAnsi" w:hAnsi="Consolas" w:cs="Cascadia Mono"/>
+          <w:color w:val="000000"/>
+          <w:sz w:val="20"/>
+          <w:szCs w:val="20"/>
+          <w:highlight w:val="white"/>
+        </w:rPr>
+      </w:pPr>
+      <w:r>
+        <w:rPr>
+          <w:rFonts w:ascii="Consolas" w:eastAsiaTheme="minorHAnsi" w:hAnsi="Consolas" w:cs="Cascadia Mono"/>
+          <w:color w:val="008000"/>
+          <w:sz w:val="20"/>
+          <w:szCs w:val="20"/>
+          <w:highlight w:val="white"/>
+        </w:rPr>
+        <w:t>// Contains the final, formatted text to be displayed on screen.</w:t>
+      </w:r>
+    </w:p>
+    <w:p>
+      <w:pPr>
+        <w:pStyle w:val="ListParagraph"/>
+        <w:numPr>
+          <w:ilvl w:val="2"/>
+          <w:numId w:val="22"/>
+        </w:numPr>
+        <w:autoSpaceDE w:val="0"/>
+        <w:autoSpaceDN w:val="0"/>
+        <w:adjustRightInd w:val="0"/>
+        <w:rPr>
+          <w:rFonts w:ascii="Consolas" w:eastAsiaTheme="minorHAnsi" w:hAnsi="Consolas" w:cs="Cascadia Mono"/>
+          <w:color w:val="000000"/>
+          <w:sz w:val="20"/>
+          <w:szCs w:val="20"/>
+          <w:highlight w:val="white"/>
+        </w:rPr>
+      </w:pPr>
+      <w:proofErr w:type="gramStart"/>
+      <w:r>
+        <w:rPr>
+          <w:rFonts w:ascii="Consolas" w:eastAsiaTheme="minorHAnsi" w:hAnsi="Consolas" w:cs="Cascadia Mono"/>
+          <w:color w:val="000000"/>
+          <w:sz w:val="20"/>
+          <w:szCs w:val="20"/>
+          <w:highlight w:val="white"/>
+        </w:rPr>
+        <w:t>std::</w:t>
+      </w:r>
+      <w:proofErr w:type="gramEnd"/>
+      <w:r>
+        <w:rPr>
+          <w:rFonts w:ascii="Consolas" w:eastAsiaTheme="minorHAnsi" w:hAnsi="Consolas" w:cs="Cascadia Mono"/>
+          <w:color w:val="2B91AF"/>
+          <w:sz w:val="20"/>
+          <w:szCs w:val="20"/>
+          <w:highlight w:val="white"/>
+        </w:rPr>
+        <w:t>string</w:t>
+      </w:r>
+      <w:r>
+        <w:rPr>
+          <w:rFonts w:ascii="Consolas" w:eastAsiaTheme="minorHAnsi" w:hAnsi="Consolas" w:cs="Cascadia Mono"/>
+          <w:color w:val="000000"/>
+          <w:sz w:val="20"/>
+          <w:szCs w:val="20"/>
+          <w:highlight w:val="white"/>
+        </w:rPr>
+        <w:t xml:space="preserve"> </w:t>
+      </w:r>
+      <w:proofErr w:type="spellStart"/>
+      <w:r>
+        <w:rPr>
+          <w:rFonts w:ascii="Consolas" w:eastAsiaTheme="minorHAnsi" w:hAnsi="Consolas" w:cs="Cascadia Mono"/>
+          <w:color w:val="000000"/>
+          <w:sz w:val="20"/>
+          <w:szCs w:val="20"/>
+          <w:highlight w:val="white"/>
+        </w:rPr>
         <w:t>displayString</w:t>
       </w:r>
       <w:proofErr w:type="spellEnd"/>
@@ -7742,6 +7887,7 @@
         </w:numPr>
       </w:pPr>
       <w:r>
+        <w:lastRenderedPageBreak/>
         <w:t xml:space="preserve">HINT: Use </w:t>
       </w:r>
       <w:proofErr w:type="gramStart"/>
@@ -7803,7 +7949,6 @@
         <w:pStyle w:val="Heading1"/>
       </w:pPr>
       <w:r>
-        <w:lastRenderedPageBreak/>
         <w:t>Optional Features</w:t>
       </w:r>
     </w:p>
@@ -8333,6 +8478,7 @@
         </w:numPr>
       </w:pPr>
       <w:r>
+        <w:lastRenderedPageBreak/>
         <w:t>Open the Visual Studio solution file</w:t>
       </w:r>
     </w:p>
@@ -8371,7 +8517,6 @@
         <w:pStyle w:val="Heading1"/>
       </w:pPr>
       <w:r>
-        <w:lastRenderedPageBreak/>
         <w:t>Assignment Grading Guidelines</w:t>
       </w:r>
     </w:p>

</xml_diff>